<commit_message>
Actividad 5 - Terminada
</commit_message>
<xml_diff>
--- a/TP2/Actividad5/Actividad 5.docx
+++ b/TP2/Actividad5/Actividad 5.docx
@@ -16,7 +16,6 @@
         <w:t xml:space="preserve">Analice el paquete </w:t>
       </w:r>
       <w:proofErr w:type="spellStart"/>
-      <w:proofErr w:type="gramStart"/>
       <w:r>
         <w:rPr>
           <w:rFonts w:ascii="Arial" w:hAnsi="Arial" w:cs="Arial"/>
@@ -24,7 +23,6 @@
         <w:t>android.accounts</w:t>
       </w:r>
       <w:proofErr w:type="spellEnd"/>
-      <w:proofErr w:type="gramEnd"/>
       <w:r>
         <w:rPr>
           <w:rFonts w:ascii="Arial" w:hAnsi="Arial" w:cs="Arial"/>
@@ -102,6 +100,579 @@
           <w:rFonts w:ascii="Arial" w:hAnsi="Arial" w:cs="Arial"/>
         </w:rPr>
         <w:tab/>
+      </w:r>
+      <w:proofErr w:type="spellStart"/>
+      <w:r>
+        <w:rPr>
+          <w:rFonts w:ascii="Arial" w:hAnsi="Arial" w:cs="Arial"/>
+          <w:u w:val="single"/>
+        </w:rPr>
+        <w:t>Android.accounts</w:t>
+      </w:r>
+      <w:proofErr w:type="spellEnd"/>
+      <w:r>
+        <w:rPr>
+          <w:rFonts w:ascii="Arial" w:hAnsi="Arial" w:cs="Arial"/>
+        </w:rPr>
+        <w:t xml:space="preserve">: Es un paquete que se utiliza para </w:t>
+      </w:r>
+      <w:proofErr w:type="spellStart"/>
+      <w:r>
+        <w:rPr>
+          <w:rFonts w:ascii="Arial" w:hAnsi="Arial" w:cs="Arial"/>
+        </w:rPr>
+        <w:t>almarcenar</w:t>
+      </w:r>
+      <w:proofErr w:type="spellEnd"/>
+      <w:r>
+        <w:rPr>
+          <w:rFonts w:ascii="Arial" w:hAnsi="Arial" w:cs="Arial"/>
+        </w:rPr>
+        <w:t xml:space="preserve"> las credenciales del usuario.</w:t>
+      </w:r>
+    </w:p>
+    <w:p>
+      <w:pPr>
+        <w:spacing w:line="360" w:lineRule="auto"/>
+        <w:ind w:firstLine="708"/>
+        <w:rPr>
+          <w:rFonts w:ascii="Arial" w:hAnsi="Arial" w:cs="Arial"/>
+        </w:rPr>
+      </w:pPr>
+      <w:r>
+        <w:rPr>
+          <w:rFonts w:ascii="Arial" w:hAnsi="Arial" w:cs="Arial"/>
+        </w:rPr>
+        <w:tab/>
+      </w:r>
+      <w:proofErr w:type="spellStart"/>
+      <w:r>
+        <w:rPr>
+          <w:rFonts w:ascii="Arial" w:hAnsi="Arial" w:cs="Arial"/>
+          <w:u w:val="single"/>
+        </w:rPr>
+        <w:t>AccountManager</w:t>
+      </w:r>
+      <w:proofErr w:type="spellEnd"/>
+      <w:r>
+        <w:rPr>
+          <w:rFonts w:ascii="Arial" w:hAnsi="Arial" w:cs="Arial"/>
+          <w:u w:val="single"/>
+        </w:rPr>
+        <w:t>:</w:t>
+      </w:r>
+      <w:r>
+        <w:rPr>
+          <w:rFonts w:ascii="Arial" w:hAnsi="Arial" w:cs="Arial"/>
+        </w:rPr>
+        <w:t xml:space="preserve"> Esta clase provee acceso centralizado al registro de las cuentas de los usuarios online. El usuario ingresa sus credenciales por cuenta, otorgando a las aplicaciones acceso a los recursos online con aprobación de “un </w:t>
+      </w:r>
+      <w:proofErr w:type="spellStart"/>
+      <w:r>
+        <w:rPr>
+          <w:rFonts w:ascii="Arial" w:hAnsi="Arial" w:cs="Arial"/>
+        </w:rPr>
+        <w:t>click</w:t>
+      </w:r>
+      <w:proofErr w:type="spellEnd"/>
+      <w:r>
+        <w:rPr>
+          <w:rFonts w:ascii="Arial" w:hAnsi="Arial" w:cs="Arial"/>
+        </w:rPr>
+        <w:t>”.</w:t>
+      </w:r>
+    </w:p>
+    <w:p>
+      <w:pPr>
+        <w:spacing w:line="360" w:lineRule="auto"/>
+        <w:ind w:firstLine="708"/>
+        <w:rPr>
+          <w:rFonts w:ascii="Arial" w:hAnsi="Arial" w:cs="Arial"/>
+          <w:u w:val="single"/>
+        </w:rPr>
+      </w:pPr>
+      <w:r>
+        <w:rPr>
+          <w:rFonts w:ascii="Arial" w:hAnsi="Arial" w:cs="Arial"/>
+        </w:rPr>
+        <w:tab/>
+      </w:r>
+      <w:proofErr w:type="spellStart"/>
+      <w:r>
+        <w:rPr>
+          <w:rFonts w:ascii="Arial" w:hAnsi="Arial" w:cs="Arial"/>
+          <w:u w:val="single"/>
+        </w:rPr>
+        <w:t>Account</w:t>
+      </w:r>
+      <w:proofErr w:type="spellEnd"/>
+      <w:r>
+        <w:rPr>
+          <w:rFonts w:ascii="Arial" w:hAnsi="Arial" w:cs="Arial"/>
+          <w:u w:val="single"/>
+        </w:rPr>
+        <w:t xml:space="preserve">: </w:t>
+      </w:r>
+      <w:r>
+        <w:rPr>
+          <w:rFonts w:ascii="Arial" w:hAnsi="Arial" w:cs="Arial"/>
+        </w:rPr>
+        <w:t>Tipo de valor que representa una cuenta en el archivo.</w:t>
+      </w:r>
+    </w:p>
+    <w:p>
+      <w:pPr>
+        <w:spacing w:line="360" w:lineRule="auto"/>
+        <w:ind w:firstLine="708"/>
+        <w:rPr>
+          <w:rFonts w:ascii="Arial" w:hAnsi="Arial" w:cs="Arial"/>
+        </w:rPr>
+      </w:pPr>
+      <w:r>
+        <w:rPr>
+          <w:rFonts w:ascii="Arial" w:hAnsi="Arial" w:cs="Arial"/>
+        </w:rPr>
+        <w:t xml:space="preserve">● ¿Qué beneficios brinda? </w:t>
+      </w:r>
+    </w:p>
+    <w:p>
+      <w:pPr>
+        <w:spacing w:line="360" w:lineRule="auto"/>
+        <w:ind w:firstLine="708"/>
+        <w:rPr>
+          <w:rFonts w:ascii="Arial" w:hAnsi="Arial" w:cs="Arial"/>
+        </w:rPr>
+      </w:pPr>
+      <w:r>
+        <w:rPr>
+          <w:rFonts w:ascii="Arial" w:hAnsi="Arial" w:cs="Arial"/>
+        </w:rPr>
+        <w:t xml:space="preserve">Sirve para </w:t>
+      </w:r>
+      <w:r>
+        <w:rPr>
+          <w:rFonts w:ascii="Arial" w:hAnsi="Arial" w:cs="Arial"/>
+        </w:rPr>
+        <w:t>almacenar varios nombres de cu</w:t>
+      </w:r>
+      <w:r>
+        <w:rPr>
+          <w:rFonts w:ascii="Arial" w:hAnsi="Arial" w:cs="Arial"/>
+        </w:rPr>
+        <w:t xml:space="preserve">entas con diferentes niveles de </w:t>
+      </w:r>
+      <w:r>
+        <w:rPr>
+          <w:rFonts w:ascii="Arial" w:hAnsi="Arial" w:cs="Arial"/>
+        </w:rPr>
+        <w:t>acceso a las funciones de la aplicaci</w:t>
+      </w:r>
+      <w:r>
+        <w:rPr>
+          <w:rFonts w:ascii="Arial" w:hAnsi="Arial" w:cs="Arial"/>
+        </w:rPr>
+        <w:t xml:space="preserve">ón bajo un único tipo de cuenta, y, también, </w:t>
+      </w:r>
+      <w:r>
+        <w:rPr>
+          <w:rFonts w:ascii="Arial" w:hAnsi="Arial" w:cs="Arial"/>
+        </w:rPr>
+        <w:t>Se deshace</w:t>
+      </w:r>
+      <w:r>
+        <w:rPr>
+          <w:rFonts w:ascii="Arial" w:hAnsi="Arial" w:cs="Arial"/>
+        </w:rPr>
+        <w:t xml:space="preserve"> de la autorización tradicional con nombre de usuario y contraseña cada vez que una característica autorizada es solicitada por el usuario, porque la autenticación se realiza en segundo plano y se pide al usuario su contraseña sólo en </w:t>
+      </w:r>
+      <w:r>
+        <w:rPr>
+          <w:rFonts w:ascii="Arial" w:hAnsi="Arial" w:cs="Arial"/>
+        </w:rPr>
+        <w:t>ciertas condiciones.</w:t>
+      </w:r>
+    </w:p>
+    <w:p>
+      <w:pPr>
+        <w:spacing w:line="360" w:lineRule="auto"/>
+        <w:ind w:firstLine="708"/>
+        <w:rPr>
+          <w:rFonts w:ascii="Arial" w:hAnsi="Arial" w:cs="Arial"/>
+        </w:rPr>
+      </w:pPr>
+      <w:r>
+        <w:rPr>
+          <w:rFonts w:ascii="Arial" w:hAnsi="Arial" w:cs="Arial"/>
+        </w:rPr>
+        <w:t xml:space="preserve">● ¿Qué desventajas posee? </w:t>
+      </w:r>
+    </w:p>
+    <w:p>
+      <w:pPr>
+        <w:spacing w:line="360" w:lineRule="auto"/>
+        <w:ind w:firstLine="708"/>
+        <w:rPr>
+          <w:rFonts w:ascii="Arial" w:hAnsi="Arial" w:cs="Arial"/>
+        </w:rPr>
+      </w:pPr>
+      <w:r>
+        <w:rPr>
+          <w:rFonts w:ascii="Arial" w:hAnsi="Arial" w:cs="Arial"/>
+        </w:rPr>
+        <w:tab/>
+      </w:r>
+      <w:r>
+        <w:rPr>
+          <w:rFonts w:ascii="Arial" w:hAnsi="Arial" w:cs="Arial"/>
+        </w:rPr>
+        <w:t>Desde el punto de vista de la seguridad, el uso de la misma contraseña en cada solicitud al servidor permite posibles escuchas en conexiones no seguras. El cifrado de contraseña no es suficiente aquí para evitar el robo de contraseñas.</w:t>
+      </w:r>
+    </w:p>
+    <w:p>
+      <w:pPr>
+        <w:spacing w:line="360" w:lineRule="auto"/>
+        <w:rPr>
+          <w:rFonts w:ascii="Arial" w:hAnsi="Arial" w:cs="Arial"/>
+        </w:rPr>
+      </w:pPr>
+    </w:p>
+    <w:p>
+      <w:pPr>
+        <w:spacing w:line="360" w:lineRule="auto"/>
+        <w:rPr>
+          <w:rFonts w:ascii="Arial" w:hAnsi="Arial" w:cs="Arial"/>
+        </w:rPr>
+      </w:pPr>
+    </w:p>
+    <w:p>
+      <w:pPr>
+        <w:spacing w:line="360" w:lineRule="auto"/>
+        <w:rPr>
+          <w:rFonts w:ascii="Arial" w:hAnsi="Arial" w:cs="Arial"/>
+        </w:rPr>
+      </w:pPr>
+    </w:p>
+    <w:p>
+      <w:pPr>
+        <w:spacing w:line="360" w:lineRule="auto"/>
+        <w:rPr>
+          <w:rFonts w:ascii="Arial" w:hAnsi="Arial" w:cs="Arial"/>
+        </w:rPr>
+      </w:pPr>
+    </w:p>
+    <w:p>
+      <w:pPr>
+        <w:spacing w:line="360" w:lineRule="auto"/>
+        <w:rPr>
+          <w:rFonts w:ascii="Arial" w:hAnsi="Arial" w:cs="Arial"/>
+        </w:rPr>
+      </w:pPr>
+    </w:p>
+    <w:p>
+      <w:pPr>
+        <w:spacing w:line="360" w:lineRule="auto"/>
+        <w:rPr>
+          <w:rFonts w:ascii="Arial" w:hAnsi="Arial" w:cs="Arial"/>
+        </w:rPr>
+      </w:pPr>
+    </w:p>
+    <w:p>
+      <w:pPr>
+        <w:spacing w:line="360" w:lineRule="auto"/>
+        <w:rPr>
+          <w:rFonts w:ascii="Arial" w:hAnsi="Arial" w:cs="Arial"/>
+        </w:rPr>
+      </w:pPr>
+    </w:p>
+    <w:p>
+      <w:pPr>
+        <w:spacing w:line="360" w:lineRule="auto"/>
+        <w:rPr>
+          <w:rFonts w:ascii="Arial" w:hAnsi="Arial" w:cs="Arial"/>
+        </w:rPr>
+      </w:pPr>
+    </w:p>
+    <w:p>
+      <w:pPr>
+        <w:spacing w:line="360" w:lineRule="auto"/>
+        <w:rPr>
+          <w:rFonts w:ascii="Arial" w:hAnsi="Arial" w:cs="Arial"/>
+        </w:rPr>
+      </w:pPr>
+      <w:r>
+        <w:rPr>
+          <w:rFonts w:ascii="Arial" w:hAnsi="Arial" w:cs="Arial"/>
+        </w:rPr>
+        <w:lastRenderedPageBreak/>
+        <w:t xml:space="preserve">Analice la dependencia </w:t>
+      </w:r>
+      <w:r>
+        <w:rPr>
+          <w:rFonts w:ascii="Arial" w:hAnsi="Arial" w:cs="Arial"/>
+          <w:color w:val="70AD47" w:themeColor="accent6"/>
+        </w:rPr>
+        <w:t xml:space="preserve">com.android.volley:volley:1.1.1 </w:t>
+      </w:r>
+    </w:p>
+    <w:p>
+      <w:pPr>
+        <w:spacing w:line="360" w:lineRule="auto"/>
+        <w:rPr>
+          <w:rFonts w:ascii="Arial" w:hAnsi="Arial" w:cs="Arial"/>
+        </w:rPr>
+      </w:pPr>
+      <w:r>
+        <w:rPr>
+          <w:rFonts w:ascii="Arial" w:hAnsi="Arial" w:cs="Arial"/>
+        </w:rPr>
+        <w:t xml:space="preserve">Responda estas preguntas: </w:t>
+      </w:r>
+    </w:p>
+    <w:p>
+      <w:pPr>
+        <w:spacing w:line="360" w:lineRule="auto"/>
+        <w:ind w:firstLine="708"/>
+        <w:rPr>
+          <w:rFonts w:ascii="Arial" w:hAnsi="Arial" w:cs="Arial"/>
+        </w:rPr>
+      </w:pPr>
+      <w:r>
+        <w:rPr>
+          <w:rFonts w:ascii="Arial" w:hAnsi="Arial" w:cs="Arial"/>
+        </w:rPr>
+        <w:t xml:space="preserve">● ¿Para qué sirve la dependencia? </w:t>
+      </w:r>
+    </w:p>
+    <w:p>
+      <w:pPr>
+        <w:spacing w:line="360" w:lineRule="auto"/>
+        <w:ind w:firstLine="708"/>
+        <w:rPr>
+          <w:rFonts w:ascii="Arial" w:hAnsi="Arial" w:cs="Arial"/>
+        </w:rPr>
+      </w:pPr>
+      <w:r>
+        <w:rPr>
+          <w:rFonts w:ascii="Arial" w:hAnsi="Arial" w:cs="Arial"/>
+        </w:rPr>
+        <w:tab/>
+        <w:t xml:space="preserve"> </w:t>
+      </w:r>
+      <w:proofErr w:type="spellStart"/>
+      <w:r>
+        <w:rPr>
+          <w:rFonts w:ascii="Arial" w:hAnsi="Arial" w:cs="Arial"/>
+        </w:rPr>
+        <w:t>Volley</w:t>
+      </w:r>
+      <w:proofErr w:type="spellEnd"/>
+      <w:r>
+        <w:rPr>
+          <w:rFonts w:ascii="Arial" w:hAnsi="Arial" w:cs="Arial"/>
+        </w:rPr>
+        <w:t xml:space="preserve"> es una biblioteca HTTP que facilita y agiliza el uso de redes en apps para Android.</w:t>
+      </w:r>
+    </w:p>
+    <w:p>
+      <w:pPr>
+        <w:spacing w:line="360" w:lineRule="auto"/>
+        <w:ind w:firstLine="708"/>
+        <w:rPr>
+          <w:rFonts w:ascii="Arial" w:hAnsi="Arial" w:cs="Arial"/>
+        </w:rPr>
+      </w:pPr>
+      <w:r>
+        <w:rPr>
+          <w:rFonts w:ascii="Arial" w:hAnsi="Arial" w:cs="Arial"/>
+        </w:rPr>
+        <w:t xml:space="preserve">● ¿Qué beneficios brinda? </w:t>
+      </w:r>
+    </w:p>
+    <w:p>
+      <w:pPr>
+        <w:spacing w:line="360" w:lineRule="auto"/>
+        <w:ind w:firstLine="708"/>
+        <w:rPr>
+          <w:rFonts w:ascii="Arial" w:hAnsi="Arial" w:cs="Arial"/>
+        </w:rPr>
+      </w:pPr>
+      <w:r>
+        <w:rPr>
+          <w:rFonts w:ascii="Arial" w:hAnsi="Arial" w:cs="Arial"/>
+        </w:rPr>
+        <w:tab/>
+      </w:r>
+      <w:proofErr w:type="spellStart"/>
+      <w:r>
+        <w:rPr>
+          <w:rFonts w:ascii="Arial" w:hAnsi="Arial" w:cs="Arial"/>
+        </w:rPr>
+        <w:t>Volley</w:t>
+      </w:r>
+      <w:proofErr w:type="spellEnd"/>
+      <w:r>
+        <w:rPr>
+          <w:rFonts w:ascii="Arial" w:hAnsi="Arial" w:cs="Arial"/>
+        </w:rPr>
+        <w:t xml:space="preserve"> of</w:t>
+      </w:r>
+      <w:r>
+        <w:rPr>
+          <w:rFonts w:ascii="Arial" w:hAnsi="Arial" w:cs="Arial"/>
+        </w:rPr>
+        <w:t xml:space="preserve">rece los siguientes beneficios: </w:t>
+      </w:r>
+      <w:r>
+        <w:rPr>
+          <w:rFonts w:ascii="Arial" w:hAnsi="Arial" w:cs="Arial"/>
+        </w:rPr>
+        <w:t>Programación automática de solicitudes de red</w:t>
+      </w:r>
+      <w:r>
+        <w:rPr>
+          <w:rFonts w:ascii="Arial" w:hAnsi="Arial" w:cs="Arial"/>
+        </w:rPr>
+        <w:t xml:space="preserve">, </w:t>
+      </w:r>
+      <w:r>
+        <w:rPr>
+          <w:rFonts w:ascii="Arial" w:hAnsi="Arial" w:cs="Arial"/>
+        </w:rPr>
+        <w:t>Varia</w:t>
+      </w:r>
+      <w:r>
+        <w:rPr>
+          <w:rFonts w:ascii="Arial" w:hAnsi="Arial" w:cs="Arial"/>
+        </w:rPr>
+        <w:t xml:space="preserve">s conexiones de red simultáneas, </w:t>
+      </w:r>
+      <w:r>
+        <w:rPr>
+          <w:rFonts w:ascii="Arial" w:hAnsi="Arial" w:cs="Arial"/>
+        </w:rPr>
+        <w:t>Almacenamiento de respuestas en caché y en disco transparentes con coherencia de caché en HTTP estándar</w:t>
+      </w:r>
+      <w:r>
+        <w:rPr>
+          <w:rFonts w:ascii="Arial" w:hAnsi="Arial" w:cs="Arial"/>
+        </w:rPr>
+        <w:t xml:space="preserve">. </w:t>
+      </w:r>
+      <w:r>
+        <w:rPr>
+          <w:rFonts w:ascii="Arial" w:hAnsi="Arial" w:cs="Arial"/>
+        </w:rPr>
+        <w:t>Compatibilidad con</w:t>
+      </w:r>
+      <w:r>
+        <w:rPr>
+          <w:rFonts w:ascii="Arial" w:hAnsi="Arial" w:cs="Arial"/>
+        </w:rPr>
+        <w:t xml:space="preserve"> la priorización de solicitudes, </w:t>
+      </w:r>
+      <w:r>
+        <w:rPr>
+          <w:rFonts w:ascii="Arial" w:hAnsi="Arial" w:cs="Arial"/>
+        </w:rPr>
+        <w:t>AP</w:t>
+      </w:r>
+      <w:r>
+        <w:rPr>
+          <w:rFonts w:ascii="Arial" w:hAnsi="Arial" w:cs="Arial"/>
+        </w:rPr>
+        <w:t xml:space="preserve">I de cancelación de solicitudes, </w:t>
+      </w:r>
+      <w:r>
+        <w:rPr>
+          <w:rFonts w:ascii="Arial" w:hAnsi="Arial" w:cs="Arial"/>
+        </w:rPr>
+        <w:t>Personalización sencilla, por eje</w:t>
+      </w:r>
+      <w:r>
+        <w:rPr>
+          <w:rFonts w:ascii="Arial" w:hAnsi="Arial" w:cs="Arial"/>
+        </w:rPr>
+        <w:t xml:space="preserve">mplo, de reintentos o retiradas, </w:t>
+      </w:r>
+      <w:r>
+        <w:rPr>
+          <w:rFonts w:ascii="Arial" w:hAnsi="Arial" w:cs="Arial"/>
+        </w:rPr>
+        <w:t>Ordenamiento sólido que permite completar correctamente la IU con datos recuperados de forma asíncrona de la red</w:t>
+      </w:r>
+      <w:r>
+        <w:rPr>
+          <w:rFonts w:ascii="Arial" w:hAnsi="Arial" w:cs="Arial"/>
+        </w:rPr>
+        <w:t xml:space="preserve"> y </w:t>
+      </w:r>
+      <w:r>
+        <w:rPr>
+          <w:rFonts w:ascii="Arial" w:hAnsi="Arial" w:cs="Arial"/>
+        </w:rPr>
+        <w:t>Herramientas de depuración y rastreo</w:t>
+      </w:r>
+    </w:p>
+    <w:p>
+      <w:pPr>
+        <w:spacing w:line="360" w:lineRule="auto"/>
+        <w:ind w:firstLine="708"/>
+        <w:rPr>
+          <w:rFonts w:ascii="Arial" w:hAnsi="Arial" w:cs="Arial"/>
+        </w:rPr>
+      </w:pPr>
+      <w:r>
+        <w:rPr>
+          <w:rFonts w:ascii="Arial" w:hAnsi="Arial" w:cs="Arial"/>
+        </w:rPr>
+        <w:t>● ¿Que permisos requiere?</w:t>
+      </w:r>
+    </w:p>
+    <w:p>
+      <w:pPr>
+        <w:spacing w:line="360" w:lineRule="auto"/>
+        <w:ind w:firstLine="708"/>
+        <w:rPr>
+          <w:rFonts w:ascii="Arial" w:hAnsi="Arial" w:cs="Arial"/>
+        </w:rPr>
+      </w:pPr>
+      <w:r>
+        <w:rPr>
+          <w:rFonts w:ascii="Arial" w:hAnsi="Arial" w:cs="Arial"/>
+        </w:rPr>
+        <w:tab/>
+      </w:r>
+      <w:r>
+        <w:rPr>
+          <w:rFonts w:ascii="Arial" w:hAnsi="Arial" w:cs="Arial"/>
+        </w:rPr>
+        <w:t>D</w:t>
+      </w:r>
+      <w:r>
+        <w:rPr>
+          <w:rFonts w:ascii="Arial" w:hAnsi="Arial" w:cs="Arial"/>
+        </w:rPr>
+        <w:t>ebemos solicitar a Android que le permita a nuestra aplicación conectarse a la web, para ello añades la etique</w:t>
+      </w:r>
+      <w:r>
+        <w:rPr>
+          <w:rFonts w:ascii="Arial" w:hAnsi="Arial" w:cs="Arial"/>
+        </w:rPr>
+        <w:t>ta &lt;uses-</w:t>
+      </w:r>
+      <w:proofErr w:type="spellStart"/>
+      <w:r>
+        <w:rPr>
+          <w:rFonts w:ascii="Arial" w:hAnsi="Arial" w:cs="Arial"/>
+        </w:rPr>
+        <w:t>permission</w:t>
+      </w:r>
+      <w:proofErr w:type="spellEnd"/>
+      <w:r>
+        <w:rPr>
+          <w:rFonts w:ascii="Arial" w:hAnsi="Arial" w:cs="Arial"/>
+        </w:rPr>
+        <w:t>&gt; referente:</w:t>
       </w:r>
       <w:bookmarkStart w:id="0" w:name="_GoBack"/>
       <w:bookmarkEnd w:id="0"/>
@@ -118,111 +689,49 @@
         <w:rPr>
           <w:rFonts w:ascii="Arial" w:hAnsi="Arial" w:cs="Arial"/>
         </w:rPr>
-        <w:t xml:space="preserve">● ¿Qué beneficios brinda? </w:t>
-      </w:r>
-    </w:p>
-    <w:p>
-      <w:pPr>
-        <w:spacing w:line="360" w:lineRule="auto"/>
-        <w:ind w:firstLine="708"/>
-        <w:rPr>
-          <w:rFonts w:ascii="Arial" w:hAnsi="Arial" w:cs="Arial"/>
-        </w:rPr>
-      </w:pPr>
-      <w:r>
-        <w:rPr>
-          <w:rFonts w:ascii="Arial" w:hAnsi="Arial" w:cs="Arial"/>
-        </w:rPr>
-        <w:t xml:space="preserve">● ¿Qué desventajas posee? </w:t>
-      </w:r>
-    </w:p>
-    <w:p>
-      <w:pPr>
-        <w:spacing w:line="360" w:lineRule="auto"/>
-        <w:rPr>
-          <w:rFonts w:ascii="Arial" w:hAnsi="Arial" w:cs="Arial"/>
-        </w:rPr>
-      </w:pPr>
-      <w:r>
-        <w:rPr>
-          <w:rFonts w:ascii="Arial" w:hAnsi="Arial" w:cs="Arial"/>
-        </w:rPr>
-        <w:t xml:space="preserve">Analice la dependencia </w:t>
-      </w:r>
-      <w:proofErr w:type="gramStart"/>
-      <w:r>
-        <w:rPr>
-          <w:rFonts w:ascii="Arial" w:hAnsi="Arial" w:cs="Arial"/>
-          <w:color w:val="70AD47" w:themeColor="accent6"/>
-        </w:rPr>
-        <w:t>com.android</w:t>
-      </w:r>
-      <w:proofErr w:type="gramEnd"/>
-      <w:r>
-        <w:rPr>
-          <w:rFonts w:ascii="Arial" w:hAnsi="Arial" w:cs="Arial"/>
-          <w:color w:val="70AD47" w:themeColor="accent6"/>
-        </w:rPr>
-        <w:t xml:space="preserve">.volley:volley:1.1.1 </w:t>
-      </w:r>
-    </w:p>
-    <w:p>
-      <w:pPr>
-        <w:spacing w:line="360" w:lineRule="auto"/>
-        <w:rPr>
-          <w:rFonts w:ascii="Arial" w:hAnsi="Arial" w:cs="Arial"/>
-        </w:rPr>
-      </w:pPr>
-      <w:r>
-        <w:rPr>
-          <w:rFonts w:ascii="Arial" w:hAnsi="Arial" w:cs="Arial"/>
-        </w:rPr>
-        <w:t xml:space="preserve">Responda estas preguntas: </w:t>
-      </w:r>
-    </w:p>
-    <w:p>
-      <w:pPr>
-        <w:spacing w:line="360" w:lineRule="auto"/>
-        <w:ind w:firstLine="708"/>
-        <w:rPr>
-          <w:rFonts w:ascii="Arial" w:hAnsi="Arial" w:cs="Arial"/>
-        </w:rPr>
-      </w:pPr>
-      <w:r>
-        <w:rPr>
-          <w:rFonts w:ascii="Arial" w:hAnsi="Arial" w:cs="Arial"/>
-        </w:rPr>
-        <w:t xml:space="preserve">● ¿Para qué sirve la dependencia? </w:t>
-      </w:r>
-    </w:p>
-    <w:p>
-      <w:pPr>
-        <w:spacing w:line="360" w:lineRule="auto"/>
-        <w:ind w:firstLine="708"/>
-        <w:rPr>
-          <w:rFonts w:ascii="Arial" w:hAnsi="Arial" w:cs="Arial"/>
-        </w:rPr>
-      </w:pPr>
-      <w:r>
-        <w:rPr>
-          <w:rFonts w:ascii="Arial" w:hAnsi="Arial" w:cs="Arial"/>
-        </w:rPr>
-        <w:t xml:space="preserve">● ¿Qué beneficios brinda? </w:t>
-      </w:r>
-    </w:p>
-    <w:p>
-      <w:pPr>
-        <w:spacing w:line="360" w:lineRule="auto"/>
-        <w:ind w:firstLine="708"/>
-        <w:rPr>
-          <w:rFonts w:ascii="Arial" w:hAnsi="Arial" w:cs="Arial"/>
-        </w:rPr>
-      </w:pPr>
-      <w:r>
-        <w:rPr>
-          <w:rFonts w:ascii="Arial" w:hAnsi="Arial" w:cs="Arial"/>
-        </w:rPr>
-        <w:t>● ¿Que permisos requiere?</w:t>
+        <w:t>&lt;uses-</w:t>
+      </w:r>
+      <w:proofErr w:type="spellStart"/>
+      <w:r>
+        <w:rPr>
+          <w:rFonts w:ascii="Arial" w:hAnsi="Arial" w:cs="Arial"/>
+        </w:rPr>
+        <w:t>permission</w:t>
+      </w:r>
+      <w:proofErr w:type="spellEnd"/>
+      <w:r>
+        <w:rPr>
+          <w:rFonts w:ascii="Arial" w:hAnsi="Arial" w:cs="Arial"/>
+        </w:rPr>
+        <w:t xml:space="preserve"> </w:t>
+      </w:r>
+      <w:proofErr w:type="spellStart"/>
+      <w:r>
+        <w:rPr>
+          <w:rFonts w:ascii="Arial" w:hAnsi="Arial" w:cs="Arial"/>
+        </w:rPr>
+        <w:t>android:name</w:t>
+      </w:r>
+      <w:proofErr w:type="spellEnd"/>
+      <w:r>
+        <w:rPr>
+          <w:rFonts w:ascii="Arial" w:hAnsi="Arial" w:cs="Arial"/>
+        </w:rPr>
+        <w:t>="</w:t>
+      </w:r>
+      <w:proofErr w:type="spellStart"/>
+      <w:r>
+        <w:rPr>
+          <w:rFonts w:ascii="Arial" w:hAnsi="Arial" w:cs="Arial"/>
+        </w:rPr>
+        <w:t>android.permission.INTERNET</w:t>
+      </w:r>
+      <w:proofErr w:type="spellEnd"/>
+      <w:r>
+        <w:rPr>
+          <w:rFonts w:ascii="Arial" w:hAnsi="Arial" w:cs="Arial"/>
+        </w:rPr>
+        <w:t>"/&gt;</w:t>
       </w:r>
     </w:p>
     <w:sectPr>

</xml_diff>